<commit_message>
Updated all materials a bit, according to new rules
</commit_message>
<xml_diff>
--- a/docs/Задание на ВКР. Махмудов Б.Н. ИДБ-16-07.docx
+++ b/docs/Задание на ВКР. Махмудов Б.Н. ИДБ-16-07.docx
@@ -12,8 +12,6 @@
           <w:szCs w:val="28"/>
         </w:rPr>
       </w:pPr>
-      <w:bookmarkStart w:id="0" w:name="_GoBack"/>
-      <w:bookmarkEnd w:id="0"/>
       <w:r>
         <w:rPr>
           <w:noProof/>
@@ -526,6 +524,7 @@
         </w:rPr>
         <w:t xml:space="preserve"> </w:t>
       </w:r>
+      <w:proofErr w:type="spellStart"/>
       <w:r>
         <w:rPr>
           <w:b/>
@@ -533,6 +532,7 @@
         </w:rPr>
         <w:t>бакалавриата</w:t>
       </w:r>
+      <w:proofErr w:type="spellEnd"/>
       <w:r>
         <w:rPr>
           <w:b/>
@@ -834,7 +834,15 @@
         <w:t>Тема утверждена при</w:t>
       </w:r>
       <w:r>
-        <w:t>казом от «____»_____________201</w:t>
+        <w:t>казом от «___</w:t>
+      </w:r>
+      <w:proofErr w:type="gramStart"/>
+      <w:r>
+        <w:t>_»_</w:t>
+      </w:r>
+      <w:proofErr w:type="gramEnd"/>
+      <w:r>
+        <w:t>____________201</w:t>
       </w:r>
       <w:r>
         <w:t>_</w:t>
@@ -847,8 +855,13 @@
       <w:r>
         <w:t xml:space="preserve">Срок сдачи ВКР на кафедру </w:t>
       </w:r>
-      <w:r>
-        <w:t xml:space="preserve">   «____»_____________201_ г.</w:t>
+      <w:proofErr w:type="gramStart"/>
+      <w:r>
+        <w:t xml:space="preserve">   «</w:t>
+      </w:r>
+      <w:proofErr w:type="gramEnd"/>
+      <w:r>
+        <w:t>____»_____________201_ г.</w:t>
       </w:r>
     </w:p>
     <w:p>
@@ -1102,8 +1115,13 @@
         </w:rPr>
         <w:t>c</w:t>
       </w:r>
-      <w:r>
-        <w:t>истемный анализ, функциональное моделирование, архитектурный подход</w:t>
+      <w:proofErr w:type="spellStart"/>
+      <w:r>
+        <w:t>истемный</w:t>
+      </w:r>
+      <w:proofErr w:type="spellEnd"/>
+      <w:r>
+        <w:t xml:space="preserve"> анализ, функциональное моделирование, архитектурный подход</w:t>
       </w:r>
       <w:r>
         <w:t>.</w:t>
@@ -1220,7 +1238,12 @@
         <w:jc w:val="both"/>
       </w:pPr>
       <w:r>
-        <w:t>Применить разработанные методы на практике, разработав высокопроизводительную систему веб-шаблонов.</w:t>
+        <w:t>Применить</w:t>
+      </w:r>
+      <w:bookmarkStart w:id="0" w:name="_GoBack"/>
+      <w:bookmarkEnd w:id="0"/>
+      <w:r>
+        <w:t xml:space="preserve"> разработанные методы на практике, разработав высокопроизводительную систему веб-шаблонов.</w:t>
       </w:r>
     </w:p>
     <w:p>
@@ -1646,47 +1669,6 @@
         </w:rPr>
         <w:t>).</w:t>
       </w:r>
-    </w:p>
-    <w:p>
-      <w:pPr>
-        <w:pStyle w:val="a5"/>
-        <w:rPr>
-          <w:b/>
-          <w:bCs/>
-        </w:rPr>
-      </w:pPr>
-    </w:p>
-    <w:p>
-      <w:pPr>
-        <w:pStyle w:val="a5"/>
-        <w:rPr>
-          <w:b/>
-          <w:bCs/>
-        </w:rPr>
-      </w:pPr>
-    </w:p>
-    <w:p>
-      <w:pPr>
-        <w:pStyle w:val="a5"/>
-        <w:rPr>
-          <w:b/>
-          <w:bCs/>
-        </w:rPr>
-      </w:pPr>
-    </w:p>
-    <w:p>
-      <w:pPr>
-        <w:pStyle w:val="a5"/>
-        <w:rPr>
-          <w:b/>
-          <w:bCs/>
-        </w:rPr>
-      </w:pPr>
-    </w:p>
-    <w:p>
-      <w:pPr>
-        <w:spacing w:before="0" w:after="0"/>
-      </w:pPr>
     </w:p>
     <w:tbl>
       <w:tblPr>
@@ -1703,8 +1685,8 @@
         <w:tblLook w:val="04A0" w:firstRow="1" w:lastRow="0" w:firstColumn="1" w:lastColumn="0" w:noHBand="0" w:noVBand="1"/>
       </w:tblPr>
       <w:tblGrid>
-        <w:gridCol w:w="6912"/>
-        <w:gridCol w:w="2659"/>
+        <w:gridCol w:w="6741"/>
+        <w:gridCol w:w="2614"/>
       </w:tblGrid>
       <w:tr>
         <w:tc>
@@ -1716,6 +1698,7 @@
               <w:spacing w:before="0" w:after="0"/>
             </w:pPr>
             <w:r>
+              <w:lastRenderedPageBreak/>
               <w:t>Студент</w:t>
             </w:r>
           </w:p>
@@ -1744,10 +1727,7 @@
               <w:spacing w:before="0" w:after="0"/>
             </w:pPr>
             <w:r>
-              <w:t>Махмудов Б.Н</w:t>
-            </w:r>
-            <w:r>
-              <w:t>.</w:t>
+              <w:t>Махмудов Б.Н.</w:t>
             </w:r>
           </w:p>
         </w:tc>
@@ -1796,13 +1776,7 @@
               <w:rPr>
                 <w:szCs w:val="24"/>
               </w:rPr>
-              <w:t>Бумарин Д.П</w:t>
-            </w:r>
-            <w:r>
-              <w:rPr>
-                <w:szCs w:val="24"/>
-              </w:rPr>
-              <w:t>.</w:t>
+              <w:t>Бумарин Д.П.</w:t>
             </w:r>
           </w:p>
         </w:tc>
@@ -1811,13 +1785,1141 @@
     <w:p>
       <w:pPr>
         <w:spacing w:before="0" w:after="0"/>
-      </w:pPr>
-    </w:p>
-    <w:p>
-      <w:pPr>
-        <w:spacing w:beforeAutospacing="1"/>
-        <w:rPr>
-          <w:color w:val="000000" w:themeColor="text1"/>
+        <w:rPr>
+          <w:b/>
+        </w:rPr>
+      </w:pPr>
+    </w:p>
+    <w:p>
+      <w:pPr>
+        <w:spacing w:before="0" w:after="200" w:line="276" w:lineRule="auto"/>
+        <w:rPr>
+          <w:b/>
+        </w:rPr>
+      </w:pPr>
+      <w:r>
+        <w:rPr>
+          <w:b/>
+        </w:rPr>
+        <w:br w:type="page"/>
+      </w:r>
+    </w:p>
+    <w:p>
+      <w:pPr>
+        <w:widowControl w:val="0"/>
+        <w:shd w:val="clear" w:color="auto" w:fill="FFFFFF"/>
+        <w:tabs>
+          <w:tab w:val="left" w:pos="1134"/>
+        </w:tabs>
+        <w:autoSpaceDE w:val="0"/>
+        <w:autoSpaceDN w:val="0"/>
+        <w:adjustRightInd w:val="0"/>
+        <w:spacing w:before="0" w:after="0" w:line="259" w:lineRule="auto"/>
+        <w:jc w:val="right"/>
+        <w:rPr>
+          <w:rFonts w:eastAsia="Calibri"/>
+          <w:b/>
+          <w:color w:val="000000"/>
+          <w:sz w:val="28"/>
+          <w:szCs w:val="28"/>
+          <w:lang w:eastAsia="en-US"/>
+        </w:rPr>
+      </w:pPr>
+      <w:r>
+        <w:rPr>
+          <w:rFonts w:eastAsia="Calibri"/>
+          <w:b/>
+          <w:color w:val="000000"/>
+          <w:sz w:val="28"/>
+          <w:szCs w:val="28"/>
+          <w:lang w:eastAsia="en-US"/>
+        </w:rPr>
+        <w:lastRenderedPageBreak/>
+        <w:t>Приложение</w:t>
+      </w:r>
+    </w:p>
+    <w:p>
+      <w:pPr>
+        <w:spacing w:before="0" w:after="0"/>
+        <w:jc w:val="center"/>
+        <w:rPr>
+          <w:b/>
+          <w:bCs/>
+          <w:color w:val="000000"/>
+        </w:rPr>
+      </w:pPr>
+    </w:p>
+    <w:p>
+      <w:pPr>
+        <w:spacing w:before="0" w:after="0"/>
+        <w:jc w:val="center"/>
+        <w:rPr>
+          <w:b/>
+          <w:bCs/>
+          <w:color w:val="000000"/>
+        </w:rPr>
+      </w:pPr>
+      <w:r>
+        <w:rPr>
+          <w:b/>
+          <w:bCs/>
+          <w:color w:val="000000"/>
+        </w:rPr>
+        <w:t>ПЛАН-ГРАФИК</w:t>
+      </w:r>
+    </w:p>
+    <w:p>
+      <w:pPr>
+        <w:spacing w:before="0" w:after="0"/>
+        <w:jc w:val="center"/>
+        <w:rPr>
+          <w:b/>
+          <w:bCs/>
+          <w:color w:val="000000"/>
+        </w:rPr>
+      </w:pPr>
+      <w:r>
+        <w:rPr>
+          <w:b/>
+          <w:bCs/>
+          <w:color w:val="000000"/>
+        </w:rPr>
+        <w:t>выполнения выпускной квалификационной работы</w:t>
+      </w:r>
+    </w:p>
+    <w:p>
+      <w:pPr>
+        <w:spacing w:before="0" w:after="0"/>
+        <w:jc w:val="both"/>
+        <w:rPr>
+          <w:color w:val="000000"/>
+        </w:rPr>
+      </w:pPr>
+    </w:p>
+    <w:tbl>
+      <w:tblPr>
+        <w:tblStyle w:val="aa"/>
+        <w:tblW w:w="0" w:type="auto"/>
+        <w:tblLook w:val="04A0" w:firstRow="1" w:lastRow="0" w:firstColumn="1" w:lastColumn="0" w:noHBand="0" w:noVBand="1"/>
+      </w:tblPr>
+      <w:tblGrid>
+        <w:gridCol w:w="445"/>
+        <w:gridCol w:w="5021"/>
+        <w:gridCol w:w="1553"/>
+        <w:gridCol w:w="2326"/>
+      </w:tblGrid>
+      <w:tr>
+        <w:tc>
+          <w:tcPr>
+            <w:tcW w:w="445" w:type="dxa"/>
+            <w:tcBorders>
+              <w:top w:val="single" w:sz="4" w:space="0" w:color="auto"/>
+              <w:left w:val="single" w:sz="4" w:space="0" w:color="auto"/>
+              <w:bottom w:val="single" w:sz="4" w:space="0" w:color="auto"/>
+              <w:right w:val="single" w:sz="4" w:space="0" w:color="auto"/>
+            </w:tcBorders>
+            <w:hideMark/>
+          </w:tcPr>
+          <w:p>
+            <w:pPr>
+              <w:spacing w:before="60" w:after="60"/>
+              <w:jc w:val="center"/>
+              <w:rPr>
+                <w:color w:val="000000"/>
+                <w:lang w:eastAsia="en-US"/>
+              </w:rPr>
+            </w:pPr>
+            <w:r>
+              <w:rPr>
+                <w:color w:val="000000"/>
+                <w:lang w:eastAsia="en-US"/>
+              </w:rPr>
+              <w:t>№</w:t>
+            </w:r>
+          </w:p>
+        </w:tc>
+        <w:tc>
+          <w:tcPr>
+            <w:tcW w:w="5021" w:type="dxa"/>
+            <w:tcBorders>
+              <w:top w:val="single" w:sz="4" w:space="0" w:color="auto"/>
+              <w:left w:val="single" w:sz="4" w:space="0" w:color="auto"/>
+              <w:bottom w:val="single" w:sz="4" w:space="0" w:color="auto"/>
+              <w:right w:val="single" w:sz="4" w:space="0" w:color="auto"/>
+            </w:tcBorders>
+            <w:hideMark/>
+          </w:tcPr>
+          <w:p>
+            <w:pPr>
+              <w:spacing w:before="60" w:after="60"/>
+              <w:jc w:val="center"/>
+              <w:rPr>
+                <w:color w:val="000000"/>
+                <w:lang w:eastAsia="en-US"/>
+              </w:rPr>
+            </w:pPr>
+            <w:r>
+              <w:rPr>
+                <w:color w:val="000000"/>
+                <w:lang w:eastAsia="en-US"/>
+              </w:rPr>
+              <w:t>Мероприятия</w:t>
+            </w:r>
+          </w:p>
+        </w:tc>
+        <w:tc>
+          <w:tcPr>
+            <w:tcW w:w="1553" w:type="dxa"/>
+            <w:tcBorders>
+              <w:top w:val="single" w:sz="4" w:space="0" w:color="auto"/>
+              <w:left w:val="single" w:sz="4" w:space="0" w:color="auto"/>
+              <w:bottom w:val="single" w:sz="4" w:space="0" w:color="auto"/>
+              <w:right w:val="single" w:sz="4" w:space="0" w:color="auto"/>
+            </w:tcBorders>
+            <w:hideMark/>
+          </w:tcPr>
+          <w:p>
+            <w:pPr>
+              <w:spacing w:before="60" w:after="60"/>
+              <w:jc w:val="center"/>
+              <w:rPr>
+                <w:color w:val="000000"/>
+                <w:lang w:eastAsia="en-US"/>
+              </w:rPr>
+            </w:pPr>
+            <w:r>
+              <w:rPr>
+                <w:color w:val="000000"/>
+                <w:lang w:eastAsia="en-US"/>
+              </w:rPr>
+              <w:t>Сроки выполнения</w:t>
+            </w:r>
+          </w:p>
+        </w:tc>
+        <w:tc>
+          <w:tcPr>
+            <w:tcW w:w="2326" w:type="dxa"/>
+            <w:tcBorders>
+              <w:top w:val="single" w:sz="4" w:space="0" w:color="auto"/>
+              <w:left w:val="single" w:sz="4" w:space="0" w:color="auto"/>
+              <w:bottom w:val="single" w:sz="4" w:space="0" w:color="auto"/>
+              <w:right w:val="single" w:sz="4" w:space="0" w:color="auto"/>
+            </w:tcBorders>
+            <w:hideMark/>
+          </w:tcPr>
+          <w:p>
+            <w:pPr>
+              <w:spacing w:before="60" w:after="60"/>
+              <w:jc w:val="center"/>
+              <w:rPr>
+                <w:color w:val="000000"/>
+                <w:lang w:eastAsia="en-US"/>
+              </w:rPr>
+            </w:pPr>
+            <w:r>
+              <w:rPr>
+                <w:color w:val="000000"/>
+                <w:lang w:eastAsia="en-US"/>
+              </w:rPr>
+              <w:t>Дата выполнения/</w:t>
+            </w:r>
+          </w:p>
+          <w:p>
+            <w:pPr>
+              <w:spacing w:before="60" w:after="60"/>
+              <w:jc w:val="center"/>
+              <w:rPr>
+                <w:color w:val="000000"/>
+                <w:lang w:eastAsia="en-US"/>
+              </w:rPr>
+            </w:pPr>
+            <w:r>
+              <w:rPr>
+                <w:color w:val="000000"/>
+                <w:lang w:eastAsia="en-US"/>
+              </w:rPr>
+              <w:t>подпись руководителя</w:t>
+            </w:r>
+          </w:p>
+        </w:tc>
+      </w:tr>
+      <w:tr>
+        <w:trPr>
+          <w:trHeight w:val="919"/>
+        </w:trPr>
+        <w:tc>
+          <w:tcPr>
+            <w:tcW w:w="445" w:type="dxa"/>
+            <w:tcBorders>
+              <w:top w:val="single" w:sz="4" w:space="0" w:color="auto"/>
+              <w:left w:val="single" w:sz="4" w:space="0" w:color="auto"/>
+              <w:bottom w:val="single" w:sz="4" w:space="0" w:color="auto"/>
+              <w:right w:val="single" w:sz="4" w:space="0" w:color="auto"/>
+            </w:tcBorders>
+            <w:hideMark/>
+          </w:tcPr>
+          <w:p>
+            <w:pPr>
+              <w:spacing w:before="80" w:after="80"/>
+              <w:jc w:val="both"/>
+              <w:rPr>
+                <w:color w:val="000000"/>
+                <w:lang w:eastAsia="en-US"/>
+              </w:rPr>
+            </w:pPr>
+            <w:r>
+              <w:rPr>
+                <w:color w:val="000000"/>
+                <w:lang w:eastAsia="en-US"/>
+              </w:rPr>
+              <w:t>1.</w:t>
+            </w:r>
+          </w:p>
+        </w:tc>
+        <w:tc>
+          <w:tcPr>
+            <w:tcW w:w="5021" w:type="dxa"/>
+            <w:tcBorders>
+              <w:top w:val="single" w:sz="4" w:space="0" w:color="auto"/>
+              <w:left w:val="single" w:sz="4" w:space="0" w:color="auto"/>
+              <w:bottom w:val="single" w:sz="4" w:space="0" w:color="auto"/>
+              <w:right w:val="single" w:sz="4" w:space="0" w:color="auto"/>
+            </w:tcBorders>
+            <w:hideMark/>
+          </w:tcPr>
+          <w:p>
+            <w:pPr>
+              <w:spacing w:before="80" w:after="80"/>
+              <w:jc w:val="both"/>
+              <w:rPr>
+                <w:color w:val="000000"/>
+                <w:lang w:eastAsia="en-US"/>
+              </w:rPr>
+            </w:pPr>
+            <w:r>
+              <w:rPr>
+                <w:color w:val="000000"/>
+                <w:lang w:eastAsia="en-US"/>
+              </w:rPr>
+              <w:t>Подготовка первого раздела «</w:t>
+            </w:r>
+            <w:r>
+              <w:rPr>
+                <w:color w:val="000000"/>
+                <w:lang w:eastAsia="en-US"/>
+              </w:rPr>
+              <w:t>А</w:t>
+            </w:r>
+            <w:r>
+              <w:rPr>
+                <w:color w:val="000000"/>
+                <w:lang w:eastAsia="en-US"/>
+              </w:rPr>
+              <w:t>нализ предметной области</w:t>
+            </w:r>
+            <w:r>
+              <w:rPr>
+                <w:color w:val="000000"/>
+                <w:lang w:eastAsia="en-US"/>
+              </w:rPr>
+              <w:t>»</w:t>
+            </w:r>
+          </w:p>
+        </w:tc>
+        <w:tc>
+          <w:tcPr>
+            <w:tcW w:w="1553" w:type="dxa"/>
+            <w:tcBorders>
+              <w:top w:val="single" w:sz="4" w:space="0" w:color="auto"/>
+              <w:left w:val="single" w:sz="4" w:space="0" w:color="auto"/>
+              <w:bottom w:val="single" w:sz="4" w:space="0" w:color="auto"/>
+              <w:right w:val="single" w:sz="4" w:space="0" w:color="auto"/>
+            </w:tcBorders>
+            <w:hideMark/>
+          </w:tcPr>
+          <w:p>
+            <w:pPr>
+              <w:spacing w:before="80" w:after="80"/>
+              <w:rPr>
+                <w:color w:val="000000"/>
+                <w:lang w:eastAsia="en-US"/>
+              </w:rPr>
+            </w:pPr>
+            <w:r>
+              <w:rPr>
+                <w:color w:val="000000"/>
+                <w:lang w:eastAsia="en-US"/>
+              </w:rPr>
+              <w:t>20.03 – 27.03</w:t>
+            </w:r>
+          </w:p>
+        </w:tc>
+        <w:tc>
+          <w:tcPr>
+            <w:tcW w:w="2326" w:type="dxa"/>
+            <w:tcBorders>
+              <w:top w:val="single" w:sz="4" w:space="0" w:color="auto"/>
+              <w:left w:val="single" w:sz="4" w:space="0" w:color="auto"/>
+              <w:bottom w:val="single" w:sz="4" w:space="0" w:color="auto"/>
+              <w:right w:val="single" w:sz="4" w:space="0" w:color="auto"/>
+            </w:tcBorders>
+          </w:tcPr>
+          <w:p>
+            <w:pPr>
+              <w:spacing w:before="80" w:after="80"/>
+              <w:jc w:val="center"/>
+              <w:rPr>
+                <w:color w:val="000000"/>
+                <w:lang w:eastAsia="en-US"/>
+              </w:rPr>
+            </w:pPr>
+          </w:p>
+        </w:tc>
+      </w:tr>
+      <w:tr>
+        <w:trPr>
+          <w:trHeight w:val="919"/>
+        </w:trPr>
+        <w:tc>
+          <w:tcPr>
+            <w:tcW w:w="445" w:type="dxa"/>
+            <w:tcBorders>
+              <w:top w:val="single" w:sz="4" w:space="0" w:color="auto"/>
+              <w:left w:val="single" w:sz="4" w:space="0" w:color="auto"/>
+              <w:bottom w:val="single" w:sz="4" w:space="0" w:color="auto"/>
+              <w:right w:val="single" w:sz="4" w:space="0" w:color="auto"/>
+            </w:tcBorders>
+            <w:hideMark/>
+          </w:tcPr>
+          <w:p>
+            <w:pPr>
+              <w:spacing w:before="80" w:after="80"/>
+              <w:jc w:val="both"/>
+              <w:rPr>
+                <w:color w:val="000000"/>
+                <w:lang w:eastAsia="en-US"/>
+              </w:rPr>
+            </w:pPr>
+            <w:r>
+              <w:rPr>
+                <w:color w:val="000000"/>
+                <w:lang w:eastAsia="en-US"/>
+              </w:rPr>
+              <w:t>2.</w:t>
+            </w:r>
+          </w:p>
+        </w:tc>
+        <w:tc>
+          <w:tcPr>
+            <w:tcW w:w="5021" w:type="dxa"/>
+            <w:tcBorders>
+              <w:top w:val="single" w:sz="4" w:space="0" w:color="auto"/>
+              <w:left w:val="single" w:sz="4" w:space="0" w:color="auto"/>
+              <w:bottom w:val="single" w:sz="4" w:space="0" w:color="auto"/>
+              <w:right w:val="single" w:sz="4" w:space="0" w:color="auto"/>
+            </w:tcBorders>
+            <w:hideMark/>
+          </w:tcPr>
+          <w:p>
+            <w:pPr>
+              <w:spacing w:before="80" w:after="80"/>
+              <w:jc w:val="both"/>
+              <w:rPr>
+                <w:color w:val="000000"/>
+                <w:lang w:eastAsia="en-US"/>
+              </w:rPr>
+            </w:pPr>
+            <w:r>
+              <w:rPr>
+                <w:color w:val="000000"/>
+                <w:lang w:eastAsia="en-US"/>
+              </w:rPr>
+              <w:t>Подготовка второго раздела «И</w:t>
+            </w:r>
+            <w:r>
+              <w:rPr>
+                <w:color w:val="000000"/>
+                <w:lang w:eastAsia="en-US"/>
+              </w:rPr>
+              <w:t xml:space="preserve">сследование возможных способов повышения </w:t>
+            </w:r>
+            <w:proofErr w:type="spellStart"/>
+            <w:r>
+              <w:rPr>
+                <w:color w:val="000000"/>
+                <w:lang w:eastAsia="en-US"/>
+              </w:rPr>
+              <w:t>произво</w:t>
+            </w:r>
+            <w:r>
+              <w:rPr>
+                <w:color w:val="000000"/>
+                <w:lang w:eastAsia="en-US"/>
+              </w:rPr>
+              <w:t>-</w:t>
+            </w:r>
+            <w:r>
+              <w:rPr>
+                <w:color w:val="000000"/>
+                <w:lang w:eastAsia="en-US"/>
+              </w:rPr>
+              <w:t>дительности</w:t>
+            </w:r>
+            <w:proofErr w:type="spellEnd"/>
+            <w:r>
+              <w:rPr>
+                <w:color w:val="000000"/>
+                <w:lang w:eastAsia="en-US"/>
+              </w:rPr>
+              <w:t xml:space="preserve"> систем веб шаблонов</w:t>
+            </w:r>
+            <w:r>
+              <w:rPr>
+                <w:color w:val="000000"/>
+                <w:lang w:eastAsia="en-US"/>
+              </w:rPr>
+              <w:t>»</w:t>
+            </w:r>
+          </w:p>
+        </w:tc>
+        <w:tc>
+          <w:tcPr>
+            <w:tcW w:w="1553" w:type="dxa"/>
+            <w:tcBorders>
+              <w:top w:val="single" w:sz="4" w:space="0" w:color="auto"/>
+              <w:left w:val="single" w:sz="4" w:space="0" w:color="auto"/>
+              <w:bottom w:val="single" w:sz="4" w:space="0" w:color="auto"/>
+              <w:right w:val="single" w:sz="4" w:space="0" w:color="auto"/>
+            </w:tcBorders>
+            <w:hideMark/>
+          </w:tcPr>
+          <w:p>
+            <w:pPr>
+              <w:spacing w:before="80" w:after="80"/>
+              <w:jc w:val="center"/>
+              <w:rPr>
+                <w:color w:val="000000"/>
+                <w:lang w:eastAsia="en-US"/>
+              </w:rPr>
+            </w:pPr>
+            <w:r>
+              <w:rPr>
+                <w:color w:val="000000"/>
+                <w:lang w:eastAsia="en-US"/>
+              </w:rPr>
+              <w:t>10.04 – 24.04</w:t>
+            </w:r>
+          </w:p>
+        </w:tc>
+        <w:tc>
+          <w:tcPr>
+            <w:tcW w:w="2326" w:type="dxa"/>
+            <w:tcBorders>
+              <w:top w:val="single" w:sz="4" w:space="0" w:color="auto"/>
+              <w:left w:val="single" w:sz="4" w:space="0" w:color="auto"/>
+              <w:bottom w:val="single" w:sz="4" w:space="0" w:color="auto"/>
+              <w:right w:val="single" w:sz="4" w:space="0" w:color="auto"/>
+            </w:tcBorders>
+          </w:tcPr>
+          <w:p>
+            <w:pPr>
+              <w:spacing w:before="80" w:after="80"/>
+              <w:jc w:val="center"/>
+              <w:rPr>
+                <w:color w:val="000000"/>
+                <w:lang w:eastAsia="en-US"/>
+              </w:rPr>
+            </w:pPr>
+          </w:p>
+        </w:tc>
+      </w:tr>
+      <w:tr>
+        <w:trPr>
+          <w:trHeight w:val="919"/>
+        </w:trPr>
+        <w:tc>
+          <w:tcPr>
+            <w:tcW w:w="445" w:type="dxa"/>
+            <w:tcBorders>
+              <w:top w:val="single" w:sz="4" w:space="0" w:color="auto"/>
+              <w:left w:val="single" w:sz="4" w:space="0" w:color="auto"/>
+              <w:bottom w:val="single" w:sz="4" w:space="0" w:color="auto"/>
+              <w:right w:val="single" w:sz="4" w:space="0" w:color="auto"/>
+            </w:tcBorders>
+            <w:hideMark/>
+          </w:tcPr>
+          <w:p>
+            <w:pPr>
+              <w:spacing w:before="80" w:after="80"/>
+              <w:jc w:val="both"/>
+              <w:rPr>
+                <w:color w:val="000000"/>
+                <w:lang w:eastAsia="en-US"/>
+              </w:rPr>
+            </w:pPr>
+            <w:r>
+              <w:rPr>
+                <w:color w:val="000000"/>
+                <w:lang w:eastAsia="en-US"/>
+              </w:rPr>
+              <w:t>3.</w:t>
+            </w:r>
+          </w:p>
+        </w:tc>
+        <w:tc>
+          <w:tcPr>
+            <w:tcW w:w="5021" w:type="dxa"/>
+            <w:tcBorders>
+              <w:top w:val="single" w:sz="4" w:space="0" w:color="auto"/>
+              <w:left w:val="single" w:sz="4" w:space="0" w:color="auto"/>
+              <w:bottom w:val="single" w:sz="4" w:space="0" w:color="auto"/>
+              <w:right w:val="single" w:sz="4" w:space="0" w:color="auto"/>
+            </w:tcBorders>
+            <w:hideMark/>
+          </w:tcPr>
+          <w:p>
+            <w:pPr>
+              <w:spacing w:before="80" w:after="80"/>
+              <w:jc w:val="both"/>
+              <w:rPr>
+                <w:color w:val="000000"/>
+                <w:lang w:eastAsia="en-US"/>
+              </w:rPr>
+            </w:pPr>
+            <w:r>
+              <w:rPr>
+                <w:color w:val="000000"/>
+                <w:lang w:eastAsia="en-US"/>
+              </w:rPr>
+              <w:t>Подготовка третьего раздела «</w:t>
+            </w:r>
+            <w:r>
+              <w:rPr>
+                <w:color w:val="000000"/>
+                <w:lang w:eastAsia="en-US"/>
+              </w:rPr>
+              <w:t>проектирование сервиса по предоставлению услуг системы веб-шаблонов</w:t>
+            </w:r>
+            <w:r>
+              <w:rPr>
+                <w:color w:val="000000"/>
+                <w:lang w:eastAsia="en-US"/>
+              </w:rPr>
+              <w:t>»</w:t>
+            </w:r>
+          </w:p>
+        </w:tc>
+        <w:tc>
+          <w:tcPr>
+            <w:tcW w:w="1553" w:type="dxa"/>
+            <w:tcBorders>
+              <w:top w:val="single" w:sz="4" w:space="0" w:color="auto"/>
+              <w:left w:val="single" w:sz="4" w:space="0" w:color="auto"/>
+              <w:bottom w:val="single" w:sz="4" w:space="0" w:color="auto"/>
+              <w:right w:val="single" w:sz="4" w:space="0" w:color="auto"/>
+            </w:tcBorders>
+            <w:hideMark/>
+          </w:tcPr>
+          <w:p>
+            <w:pPr>
+              <w:spacing w:before="80" w:after="80"/>
+              <w:jc w:val="center"/>
+              <w:rPr>
+                <w:color w:val="000000"/>
+                <w:lang w:eastAsia="en-US"/>
+              </w:rPr>
+            </w:pPr>
+            <w:r>
+              <w:rPr>
+                <w:color w:val="000000"/>
+                <w:lang w:eastAsia="en-US"/>
+              </w:rPr>
+              <w:t>28.04</w:t>
+            </w:r>
+            <w:r>
+              <w:rPr>
+                <w:color w:val="000000"/>
+                <w:lang w:eastAsia="en-US"/>
+              </w:rPr>
+              <w:t xml:space="preserve"> –</w:t>
+            </w:r>
+            <w:r>
+              <w:rPr>
+                <w:color w:val="000000"/>
+                <w:lang w:eastAsia="en-US"/>
+              </w:rPr>
+              <w:t xml:space="preserve"> 11</w:t>
+            </w:r>
+            <w:r>
+              <w:rPr>
+                <w:color w:val="000000"/>
+                <w:lang w:eastAsia="en-US"/>
+              </w:rPr>
+              <w:t>.</w:t>
+            </w:r>
+            <w:r>
+              <w:rPr>
+                <w:color w:val="000000"/>
+                <w:lang w:eastAsia="en-US"/>
+              </w:rPr>
+              <w:t>05</w:t>
+            </w:r>
+          </w:p>
+        </w:tc>
+        <w:tc>
+          <w:tcPr>
+            <w:tcW w:w="2326" w:type="dxa"/>
+            <w:tcBorders>
+              <w:top w:val="single" w:sz="4" w:space="0" w:color="auto"/>
+              <w:left w:val="single" w:sz="4" w:space="0" w:color="auto"/>
+              <w:bottom w:val="single" w:sz="4" w:space="0" w:color="auto"/>
+              <w:right w:val="single" w:sz="4" w:space="0" w:color="auto"/>
+            </w:tcBorders>
+          </w:tcPr>
+          <w:p>
+            <w:pPr>
+              <w:spacing w:before="80" w:after="80"/>
+              <w:jc w:val="center"/>
+              <w:rPr>
+                <w:color w:val="000000"/>
+                <w:lang w:eastAsia="en-US"/>
+              </w:rPr>
+            </w:pPr>
+          </w:p>
+        </w:tc>
+      </w:tr>
+      <w:tr>
+        <w:trPr>
+          <w:trHeight w:val="919"/>
+        </w:trPr>
+        <w:tc>
+          <w:tcPr>
+            <w:tcW w:w="445" w:type="dxa"/>
+            <w:tcBorders>
+              <w:top w:val="single" w:sz="4" w:space="0" w:color="auto"/>
+              <w:left w:val="single" w:sz="4" w:space="0" w:color="auto"/>
+              <w:bottom w:val="single" w:sz="4" w:space="0" w:color="auto"/>
+              <w:right w:val="single" w:sz="4" w:space="0" w:color="auto"/>
+            </w:tcBorders>
+            <w:hideMark/>
+          </w:tcPr>
+          <w:p>
+            <w:pPr>
+              <w:spacing w:before="80" w:after="80"/>
+              <w:jc w:val="both"/>
+              <w:rPr>
+                <w:color w:val="000000"/>
+                <w:lang w:eastAsia="en-US"/>
+              </w:rPr>
+            </w:pPr>
+            <w:r>
+              <w:rPr>
+                <w:color w:val="000000"/>
+                <w:lang w:eastAsia="en-US"/>
+              </w:rPr>
+              <w:t>4.</w:t>
+            </w:r>
+          </w:p>
+        </w:tc>
+        <w:tc>
+          <w:tcPr>
+            <w:tcW w:w="5021" w:type="dxa"/>
+            <w:tcBorders>
+              <w:top w:val="single" w:sz="4" w:space="0" w:color="auto"/>
+              <w:left w:val="single" w:sz="4" w:space="0" w:color="auto"/>
+              <w:bottom w:val="single" w:sz="4" w:space="0" w:color="auto"/>
+              <w:right w:val="single" w:sz="4" w:space="0" w:color="auto"/>
+            </w:tcBorders>
+            <w:hideMark/>
+          </w:tcPr>
+          <w:p>
+            <w:pPr>
+              <w:spacing w:before="80" w:after="80"/>
+              <w:rPr>
+                <w:color w:val="000000"/>
+                <w:lang w:eastAsia="en-US"/>
+              </w:rPr>
+            </w:pPr>
+            <w:r>
+              <w:rPr>
+                <w:color w:val="000000"/>
+                <w:lang w:eastAsia="en-US"/>
+              </w:rPr>
+              <w:t>Подготовка разделов «Введение», «Заключение», «С</w:t>
+            </w:r>
+            <w:r>
+              <w:rPr>
+                <w:color w:val="000000"/>
+                <w:lang w:eastAsia="en-US"/>
+              </w:rPr>
+              <w:t>писок литературы</w:t>
+            </w:r>
+            <w:r>
+              <w:rPr>
+                <w:color w:val="000000"/>
+                <w:lang w:eastAsia="en-US"/>
+              </w:rPr>
+              <w:t>», «Приложение» и окончательное оформление расчетно-пояснительной записки</w:t>
+            </w:r>
+          </w:p>
+        </w:tc>
+        <w:tc>
+          <w:tcPr>
+            <w:tcW w:w="1553" w:type="dxa"/>
+            <w:tcBorders>
+              <w:top w:val="single" w:sz="4" w:space="0" w:color="auto"/>
+              <w:left w:val="single" w:sz="4" w:space="0" w:color="auto"/>
+              <w:bottom w:val="single" w:sz="4" w:space="0" w:color="auto"/>
+              <w:right w:val="single" w:sz="4" w:space="0" w:color="auto"/>
+            </w:tcBorders>
+            <w:hideMark/>
+          </w:tcPr>
+          <w:p>
+            <w:pPr>
+              <w:spacing w:before="80" w:after="80"/>
+              <w:jc w:val="center"/>
+              <w:rPr>
+                <w:color w:val="000000"/>
+                <w:lang w:eastAsia="en-US"/>
+              </w:rPr>
+            </w:pPr>
+            <w:r>
+              <w:rPr>
+                <w:color w:val="000000"/>
+                <w:lang w:eastAsia="en-US"/>
+              </w:rPr>
+              <w:t>18.05</w:t>
+            </w:r>
+            <w:r>
+              <w:rPr>
+                <w:color w:val="000000"/>
+                <w:lang w:eastAsia="en-US"/>
+              </w:rPr>
+              <w:t xml:space="preserve"> – 24.</w:t>
+            </w:r>
+            <w:r>
+              <w:rPr>
+                <w:color w:val="000000"/>
+                <w:lang w:eastAsia="en-US"/>
+              </w:rPr>
+              <w:t>05</w:t>
+            </w:r>
+          </w:p>
+        </w:tc>
+        <w:tc>
+          <w:tcPr>
+            <w:tcW w:w="2326" w:type="dxa"/>
+            <w:tcBorders>
+              <w:top w:val="single" w:sz="4" w:space="0" w:color="auto"/>
+              <w:left w:val="single" w:sz="4" w:space="0" w:color="auto"/>
+              <w:bottom w:val="single" w:sz="4" w:space="0" w:color="auto"/>
+              <w:right w:val="single" w:sz="4" w:space="0" w:color="auto"/>
+            </w:tcBorders>
+          </w:tcPr>
+          <w:p>
+            <w:pPr>
+              <w:spacing w:before="80" w:after="80"/>
+              <w:jc w:val="center"/>
+              <w:rPr>
+                <w:color w:val="000000"/>
+                <w:lang w:eastAsia="en-US"/>
+              </w:rPr>
+            </w:pPr>
+          </w:p>
+        </w:tc>
+      </w:tr>
+      <w:tr>
+        <w:trPr>
+          <w:trHeight w:val="919"/>
+        </w:trPr>
+        <w:tc>
+          <w:tcPr>
+            <w:tcW w:w="445" w:type="dxa"/>
+            <w:tcBorders>
+              <w:top w:val="single" w:sz="4" w:space="0" w:color="auto"/>
+              <w:left w:val="single" w:sz="4" w:space="0" w:color="auto"/>
+              <w:bottom w:val="single" w:sz="4" w:space="0" w:color="auto"/>
+              <w:right w:val="single" w:sz="4" w:space="0" w:color="auto"/>
+            </w:tcBorders>
+            <w:hideMark/>
+          </w:tcPr>
+          <w:p>
+            <w:pPr>
+              <w:spacing w:before="80" w:after="80"/>
+              <w:jc w:val="both"/>
+              <w:rPr>
+                <w:color w:val="000000"/>
+                <w:lang w:eastAsia="en-US"/>
+              </w:rPr>
+            </w:pPr>
+            <w:r>
+              <w:rPr>
+                <w:color w:val="000000"/>
+                <w:lang w:eastAsia="en-US"/>
+              </w:rPr>
+              <w:t>5.</w:t>
+            </w:r>
+          </w:p>
+        </w:tc>
+        <w:tc>
+          <w:tcPr>
+            <w:tcW w:w="5021" w:type="dxa"/>
+            <w:tcBorders>
+              <w:top w:val="single" w:sz="4" w:space="0" w:color="auto"/>
+              <w:left w:val="single" w:sz="4" w:space="0" w:color="auto"/>
+              <w:bottom w:val="single" w:sz="4" w:space="0" w:color="auto"/>
+              <w:right w:val="single" w:sz="4" w:space="0" w:color="auto"/>
+            </w:tcBorders>
+            <w:hideMark/>
+          </w:tcPr>
+          <w:p>
+            <w:pPr>
+              <w:spacing w:before="80" w:after="80"/>
+              <w:jc w:val="both"/>
+              <w:rPr>
+                <w:color w:val="000000"/>
+                <w:lang w:eastAsia="en-US"/>
+              </w:rPr>
+            </w:pPr>
+            <w:r>
+              <w:rPr>
+                <w:color w:val="000000"/>
+                <w:lang w:eastAsia="en-US"/>
+              </w:rPr>
+              <w:t xml:space="preserve">Подготовка презентации, проверка на </w:t>
+            </w:r>
+            <w:proofErr w:type="spellStart"/>
+            <w:r>
+              <w:rPr>
+                <w:color w:val="000000"/>
+                <w:lang w:eastAsia="en-US"/>
+              </w:rPr>
+              <w:t>антиплагиат</w:t>
+            </w:r>
+            <w:proofErr w:type="spellEnd"/>
+            <w:r>
+              <w:rPr>
+                <w:color w:val="000000"/>
+                <w:lang w:eastAsia="en-US"/>
+              </w:rPr>
+              <w:t>, представление всех материалов и отзыва руководителя на кафедру</w:t>
+            </w:r>
+          </w:p>
+        </w:tc>
+        <w:tc>
+          <w:tcPr>
+            <w:tcW w:w="1553" w:type="dxa"/>
+            <w:tcBorders>
+              <w:top w:val="single" w:sz="4" w:space="0" w:color="auto"/>
+              <w:left w:val="single" w:sz="4" w:space="0" w:color="auto"/>
+              <w:bottom w:val="single" w:sz="4" w:space="0" w:color="auto"/>
+              <w:right w:val="single" w:sz="4" w:space="0" w:color="auto"/>
+            </w:tcBorders>
+            <w:hideMark/>
+          </w:tcPr>
+          <w:p>
+            <w:pPr>
+              <w:spacing w:before="80" w:after="80"/>
+              <w:jc w:val="center"/>
+              <w:rPr>
+                <w:color w:val="000000"/>
+                <w:lang w:eastAsia="en-US"/>
+              </w:rPr>
+            </w:pPr>
+            <w:r>
+              <w:rPr>
+                <w:color w:val="000000"/>
+                <w:lang w:eastAsia="en-US"/>
+              </w:rPr>
+              <w:t>01.06</w:t>
+            </w:r>
+            <w:r>
+              <w:rPr>
+                <w:color w:val="000000"/>
+                <w:lang w:eastAsia="en-US"/>
+              </w:rPr>
+              <w:t xml:space="preserve"> –</w:t>
+            </w:r>
+            <w:r>
+              <w:rPr>
+                <w:color w:val="000000"/>
+                <w:lang w:eastAsia="en-US"/>
+              </w:rPr>
+              <w:t xml:space="preserve"> 05</w:t>
+            </w:r>
+            <w:r>
+              <w:rPr>
+                <w:color w:val="000000"/>
+                <w:lang w:eastAsia="en-US"/>
+              </w:rPr>
+              <w:t>.</w:t>
+            </w:r>
+            <w:r>
+              <w:rPr>
+                <w:color w:val="000000"/>
+                <w:lang w:eastAsia="en-US"/>
+              </w:rPr>
+              <w:t>06</w:t>
+            </w:r>
+          </w:p>
+        </w:tc>
+        <w:tc>
+          <w:tcPr>
+            <w:tcW w:w="2326" w:type="dxa"/>
+            <w:tcBorders>
+              <w:top w:val="single" w:sz="4" w:space="0" w:color="auto"/>
+              <w:left w:val="single" w:sz="4" w:space="0" w:color="auto"/>
+              <w:bottom w:val="single" w:sz="4" w:space="0" w:color="auto"/>
+              <w:right w:val="single" w:sz="4" w:space="0" w:color="auto"/>
+            </w:tcBorders>
+          </w:tcPr>
+          <w:p>
+            <w:pPr>
+              <w:spacing w:before="80" w:after="80"/>
+              <w:jc w:val="center"/>
+              <w:rPr>
+                <w:color w:val="000000"/>
+                <w:lang w:eastAsia="en-US"/>
+              </w:rPr>
+            </w:pPr>
+          </w:p>
+        </w:tc>
+      </w:tr>
+    </w:tbl>
+    <w:p>
+      <w:pPr>
+        <w:spacing w:before="0" w:after="0"/>
+      </w:pPr>
+    </w:p>
+    <w:p>
+      <w:pPr>
+        <w:spacing w:before="0" w:after="0"/>
+        <w:ind w:left="567"/>
+      </w:pPr>
+    </w:p>
+    <w:p>
+      <w:pPr>
+        <w:spacing w:before="0" w:after="0"/>
+        <w:ind w:left="567"/>
+      </w:pPr>
+    </w:p>
+    <w:tbl>
+      <w:tblPr>
+        <w:tblStyle w:val="aa"/>
+        <w:tblW w:w="0" w:type="auto"/>
+        <w:tblBorders>
+          <w:top w:val="none" w:sz="0" w:space="0" w:color="auto"/>
+          <w:left w:val="none" w:sz="0" w:space="0" w:color="auto"/>
+          <w:bottom w:val="none" w:sz="0" w:space="0" w:color="auto"/>
+          <w:right w:val="none" w:sz="0" w:space="0" w:color="auto"/>
+          <w:insideH w:val="none" w:sz="0" w:space="0" w:color="auto"/>
+          <w:insideV w:val="none" w:sz="0" w:space="0" w:color="auto"/>
+        </w:tblBorders>
+        <w:tblLook w:val="04A0" w:firstRow="1" w:lastRow="0" w:firstColumn="1" w:lastColumn="0" w:noHBand="0" w:noVBand="1"/>
+      </w:tblPr>
+      <w:tblGrid>
+        <w:gridCol w:w="6741"/>
+        <w:gridCol w:w="2614"/>
+      </w:tblGrid>
+      <w:tr>
+        <w:tc>
+          <w:tcPr>
+            <w:tcW w:w="6912" w:type="dxa"/>
+          </w:tcPr>
+          <w:p>
+            <w:pPr>
+              <w:spacing w:before="0" w:after="0"/>
+            </w:pPr>
+            <w:r>
+              <w:t>Студент</w:t>
+            </w:r>
+          </w:p>
+          <w:p>
+            <w:pPr>
+              <w:spacing w:before="0" w:after="0"/>
+            </w:pPr>
+          </w:p>
+          <w:p>
+            <w:pPr>
+              <w:spacing w:before="0" w:after="0"/>
+            </w:pPr>
+          </w:p>
+          <w:p>
+            <w:pPr>
+              <w:spacing w:before="0" w:after="0"/>
+            </w:pPr>
+          </w:p>
+        </w:tc>
+        <w:tc>
+          <w:tcPr>
+            <w:tcW w:w="2659" w:type="dxa"/>
+          </w:tcPr>
+          <w:p>
+            <w:pPr>
+              <w:spacing w:before="0" w:after="0"/>
+            </w:pPr>
+            <w:r>
+              <w:t>Махмудов Б.Н.</w:t>
+            </w:r>
+          </w:p>
+        </w:tc>
+      </w:tr>
+      <w:tr>
+        <w:tc>
+          <w:tcPr>
+            <w:tcW w:w="6912" w:type="dxa"/>
+          </w:tcPr>
+          <w:p>
+            <w:pPr>
+              <w:spacing w:before="0" w:after="0"/>
+            </w:pPr>
+            <w:r>
+              <w:t>Научный руководитель</w:t>
+            </w:r>
+          </w:p>
+          <w:p>
+            <w:pPr>
+              <w:spacing w:before="0" w:after="0"/>
+            </w:pPr>
+            <w:r>
+              <w:rPr>
+                <w:sz w:val="28"/>
+                <w:szCs w:val="28"/>
+              </w:rPr>
+              <w:t>к.т.н., доц.</w:t>
+            </w:r>
+            <w:r>
+              <w:tab/>
+            </w:r>
+          </w:p>
+        </w:tc>
+        <w:tc>
+          <w:tcPr>
+            <w:tcW w:w="2659" w:type="dxa"/>
+          </w:tcPr>
+          <w:p>
+            <w:pPr>
+              <w:spacing w:before="0" w:after="0"/>
+              <w:rPr>
+                <w:szCs w:val="24"/>
+              </w:rPr>
+            </w:pPr>
+            <w:r>
+              <w:rPr>
+                <w:szCs w:val="24"/>
+              </w:rPr>
+              <w:t>Бумарин Д.П.</w:t>
+            </w:r>
+          </w:p>
+        </w:tc>
+      </w:tr>
+    </w:tbl>
+    <w:p>
+      <w:pPr>
+        <w:spacing w:before="0" w:after="0"/>
+        <w:jc w:val="both"/>
+        <w:rPr>
+          <w:color w:val="000000"/>
         </w:rPr>
       </w:pPr>
     </w:p>
@@ -1888,7 +2990,7 @@
           <w:rPr>
             <w:noProof/>
           </w:rPr>
-          <w:t>2</w:t>
+          <w:t>3</w:t>
         </w:r>
         <w:r>
           <w:fldChar w:fldCharType="end"/>
@@ -2003,6 +3105,21 @@
     </w:lvl>
   </w:abstractNum>
   <w:abstractNum w:abstractNumId="1" w15:restartNumberingAfterBreak="0">
+    <w:nsid w:val="00CF46BE"/>
+    <w:multiLevelType w:val="singleLevel"/>
+    <w:tmpl w:val="6F92BF8E"/>
+    <w:lvl w:ilvl="0">
+      <w:start w:val="1"/>
+      <w:numFmt w:val="decimal"/>
+      <w:lvlText w:val="%1."/>
+      <w:legacy w:legacy="1" w:legacySpace="0" w:legacyIndent="346"/>
+      <w:lvlJc w:val="left"/>
+      <w:rPr>
+        <w:rFonts w:ascii="Times New Roman" w:hAnsi="Times New Roman" w:cs="Times New Roman" w:hint="default"/>
+      </w:rPr>
+    </w:lvl>
+  </w:abstractNum>
+  <w:abstractNum w:abstractNumId="2" w15:restartNumberingAfterBreak="0">
     <w:nsid w:val="10A53D13"/>
     <w:multiLevelType w:val="hybridMultilevel"/>
     <w:tmpl w:val="8E7CA05C"/>
@@ -2115,7 +3232,7 @@
       </w:rPr>
     </w:lvl>
   </w:abstractNum>
-  <w:abstractNum w:abstractNumId="2" w15:restartNumberingAfterBreak="0">
+  <w:abstractNum w:abstractNumId="3" w15:restartNumberingAfterBreak="0">
     <w:nsid w:val="1D697B7B"/>
     <w:multiLevelType w:val="hybridMultilevel"/>
     <w:tmpl w:val="D9EE4076"/>
@@ -2255,7 +3372,7 @@
       </w:rPr>
     </w:lvl>
   </w:abstractNum>
-  <w:abstractNum w:abstractNumId="3" w15:restartNumberingAfterBreak="0">
+  <w:abstractNum w:abstractNumId="4" w15:restartNumberingAfterBreak="0">
     <w:nsid w:val="220A05AF"/>
     <w:multiLevelType w:val="hybridMultilevel"/>
     <w:tmpl w:val="6B60DD7E"/>
@@ -2341,7 +3458,7 @@
       </w:pPr>
     </w:lvl>
   </w:abstractNum>
-  <w:abstractNum w:abstractNumId="4" w15:restartNumberingAfterBreak="0">
+  <w:abstractNum w:abstractNumId="5" w15:restartNumberingAfterBreak="0">
     <w:nsid w:val="2EE65B30"/>
     <w:multiLevelType w:val="multilevel"/>
     <w:tmpl w:val="3C96D870"/>
@@ -2481,7 +3598,7 @@
       </w:rPr>
     </w:lvl>
   </w:abstractNum>
-  <w:abstractNum w:abstractNumId="5" w15:restartNumberingAfterBreak="0">
+  <w:abstractNum w:abstractNumId="6" w15:restartNumberingAfterBreak="0">
     <w:nsid w:val="32454B73"/>
     <w:multiLevelType w:val="hybridMultilevel"/>
     <w:tmpl w:val="6BA891C0"/>
@@ -2621,7 +3738,7 @@
       </w:rPr>
     </w:lvl>
   </w:abstractNum>
-  <w:abstractNum w:abstractNumId="6" w15:restartNumberingAfterBreak="0">
+  <w:abstractNum w:abstractNumId="7" w15:restartNumberingAfterBreak="0">
     <w:nsid w:val="348F1320"/>
     <w:multiLevelType w:val="hybridMultilevel"/>
     <w:tmpl w:val="BF804ACE"/>
@@ -2761,7 +3878,7 @@
       </w:rPr>
     </w:lvl>
   </w:abstractNum>
-  <w:abstractNum w:abstractNumId="7" w15:restartNumberingAfterBreak="0">
+  <w:abstractNum w:abstractNumId="8" w15:restartNumberingAfterBreak="0">
     <w:nsid w:val="39244934"/>
     <w:multiLevelType w:val="hybridMultilevel"/>
     <w:tmpl w:val="1332D264"/>
@@ -2874,7 +3991,7 @@
       </w:pPr>
     </w:lvl>
   </w:abstractNum>
-  <w:abstractNum w:abstractNumId="8" w15:restartNumberingAfterBreak="0">
+  <w:abstractNum w:abstractNumId="9" w15:restartNumberingAfterBreak="0">
     <w:nsid w:val="3DD3758F"/>
     <w:multiLevelType w:val="multilevel"/>
     <w:tmpl w:val="4270523E"/>
@@ -2988,7 +4105,7 @@
       </w:rPr>
     </w:lvl>
   </w:abstractNum>
-  <w:abstractNum w:abstractNumId="9" w15:restartNumberingAfterBreak="0">
+  <w:abstractNum w:abstractNumId="10" w15:restartNumberingAfterBreak="0">
     <w:nsid w:val="4501076E"/>
     <w:multiLevelType w:val="hybridMultilevel"/>
     <w:tmpl w:val="74CAD3D4"/>
@@ -3074,7 +4191,120 @@
       </w:pPr>
     </w:lvl>
   </w:abstractNum>
-  <w:abstractNum w:abstractNumId="10" w15:restartNumberingAfterBreak="0">
+  <w:abstractNum w:abstractNumId="11" w15:restartNumberingAfterBreak="0">
+    <w:nsid w:val="468E66F0"/>
+    <w:multiLevelType w:val="multilevel"/>
+    <w:tmpl w:val="8D0EC628"/>
+    <w:lvl w:ilvl="0">
+      <w:start w:val="1"/>
+      <w:numFmt w:val="decimalZero"/>
+      <w:lvlText w:val="%1"/>
+      <w:lvlJc w:val="left"/>
+      <w:pPr>
+        <w:ind w:left="675" w:hanging="675"/>
+      </w:pPr>
+      <w:rPr>
+        <w:rFonts w:hint="default"/>
+      </w:rPr>
+    </w:lvl>
+    <w:lvl w:ilvl="1">
+      <w:start w:val="1"/>
+      <w:numFmt w:val="decimalZero"/>
+      <w:lvlText w:val="%1.%2"/>
+      <w:lvlJc w:val="left"/>
+      <w:pPr>
+        <w:ind w:left="675" w:hanging="675"/>
+      </w:pPr>
+      <w:rPr>
+        <w:rFonts w:hint="default"/>
+      </w:rPr>
+    </w:lvl>
+    <w:lvl w:ilvl="2">
+      <w:start w:val="1"/>
+      <w:numFmt w:val="decimal"/>
+      <w:lvlText w:val="%1.%2.%3"/>
+      <w:lvlJc w:val="left"/>
+      <w:pPr>
+        <w:ind w:left="720" w:hanging="720"/>
+      </w:pPr>
+      <w:rPr>
+        <w:rFonts w:hint="default"/>
+      </w:rPr>
+    </w:lvl>
+    <w:lvl w:ilvl="3">
+      <w:start w:val="1"/>
+      <w:numFmt w:val="decimal"/>
+      <w:lvlText w:val="%1.%2.%3.%4"/>
+      <w:lvlJc w:val="left"/>
+      <w:pPr>
+        <w:ind w:left="720" w:hanging="720"/>
+      </w:pPr>
+      <w:rPr>
+        <w:rFonts w:hint="default"/>
+      </w:rPr>
+    </w:lvl>
+    <w:lvl w:ilvl="4">
+      <w:start w:val="1"/>
+      <w:numFmt w:val="decimalZero"/>
+      <w:lvlText w:val="%1.%2.%3.%4.%5"/>
+      <w:lvlJc w:val="left"/>
+      <w:pPr>
+        <w:ind w:left="1080" w:hanging="1080"/>
+      </w:pPr>
+      <w:rPr>
+        <w:rFonts w:hint="default"/>
+      </w:rPr>
+    </w:lvl>
+    <w:lvl w:ilvl="5">
+      <w:start w:val="1"/>
+      <w:numFmt w:val="decimal"/>
+      <w:lvlText w:val="%1.%2.%3.%4.%5.%6"/>
+      <w:lvlJc w:val="left"/>
+      <w:pPr>
+        <w:ind w:left="1080" w:hanging="1080"/>
+      </w:pPr>
+      <w:rPr>
+        <w:rFonts w:hint="default"/>
+      </w:rPr>
+    </w:lvl>
+    <w:lvl w:ilvl="6">
+      <w:start w:val="1"/>
+      <w:numFmt w:val="decimal"/>
+      <w:lvlText w:val="%1.%2.%3.%4.%5.%6.%7"/>
+      <w:lvlJc w:val="left"/>
+      <w:pPr>
+        <w:ind w:left="1440" w:hanging="1440"/>
+      </w:pPr>
+      <w:rPr>
+        <w:rFonts w:hint="default"/>
+      </w:rPr>
+    </w:lvl>
+    <w:lvl w:ilvl="7">
+      <w:start w:val="1"/>
+      <w:numFmt w:val="decimal"/>
+      <w:lvlText w:val="%1.%2.%3.%4.%5.%6.%7.%8"/>
+      <w:lvlJc w:val="left"/>
+      <w:pPr>
+        <w:ind w:left="1440" w:hanging="1440"/>
+      </w:pPr>
+      <w:rPr>
+        <w:rFonts w:hint="default"/>
+      </w:rPr>
+    </w:lvl>
+    <w:lvl w:ilvl="8">
+      <w:start w:val="1"/>
+      <w:numFmt w:val="decimal"/>
+      <w:lvlText w:val="%1.%2.%3.%4.%5.%6.%7.%8.%9"/>
+      <w:lvlJc w:val="left"/>
+      <w:pPr>
+        <w:ind w:left="1800" w:hanging="1800"/>
+      </w:pPr>
+      <w:rPr>
+        <w:rFonts w:hint="default"/>
+      </w:rPr>
+    </w:lvl>
+  </w:abstractNum>
+  <w:abstractNum w:abstractNumId="12" w15:restartNumberingAfterBreak="0">
     <w:nsid w:val="47695330"/>
     <w:multiLevelType w:val="hybridMultilevel"/>
     <w:tmpl w:val="47D412E6"/>
@@ -3160,7 +4390,7 @@
       </w:pPr>
     </w:lvl>
   </w:abstractNum>
-  <w:abstractNum w:abstractNumId="11" w15:restartNumberingAfterBreak="0">
+  <w:abstractNum w:abstractNumId="13" w15:restartNumberingAfterBreak="0">
     <w:nsid w:val="49382B92"/>
     <w:multiLevelType w:val="hybridMultilevel"/>
     <w:tmpl w:val="59FA3800"/>
@@ -3257,7 +4487,7 @@
       </w:pPr>
     </w:lvl>
   </w:abstractNum>
-  <w:abstractNum w:abstractNumId="12" w15:restartNumberingAfterBreak="0">
+  <w:abstractNum w:abstractNumId="14" w15:restartNumberingAfterBreak="0">
     <w:nsid w:val="4DC6745D"/>
     <w:multiLevelType w:val="hybridMultilevel"/>
     <w:tmpl w:val="D54A1D34"/>
@@ -3370,7 +4600,7 @@
       </w:rPr>
     </w:lvl>
   </w:abstractNum>
-  <w:abstractNum w:abstractNumId="13" w15:restartNumberingAfterBreak="0">
+  <w:abstractNum w:abstractNumId="15" w15:restartNumberingAfterBreak="0">
     <w:nsid w:val="52F66CFF"/>
     <w:multiLevelType w:val="hybridMultilevel"/>
     <w:tmpl w:val="88B60EBE"/>
@@ -3468,7 +4698,120 @@
       </w:pPr>
     </w:lvl>
   </w:abstractNum>
-  <w:abstractNum w:abstractNumId="14" w15:restartNumberingAfterBreak="0">
+  <w:abstractNum w:abstractNumId="16" w15:restartNumberingAfterBreak="0">
+    <w:nsid w:val="599576DC"/>
+    <w:multiLevelType w:val="multilevel"/>
+    <w:tmpl w:val="4FFE555C"/>
+    <w:lvl w:ilvl="0">
+      <w:start w:val="20"/>
+      <w:numFmt w:val="decimal"/>
+      <w:lvlText w:val="%1"/>
+      <w:lvlJc w:val="left"/>
+      <w:pPr>
+        <w:ind w:left="540" w:hanging="540"/>
+      </w:pPr>
+      <w:rPr>
+        <w:rFonts w:hint="default"/>
+      </w:rPr>
+    </w:lvl>
+    <w:lvl w:ilvl="1">
+      <w:start w:val="1"/>
+      <w:numFmt w:val="decimalZero"/>
+      <w:lvlText w:val="%1.%2"/>
+      <w:lvlJc w:val="left"/>
+      <w:pPr>
+        <w:ind w:left="540" w:hanging="540"/>
+      </w:pPr>
+      <w:rPr>
+        <w:rFonts w:hint="default"/>
+      </w:rPr>
+    </w:lvl>
+    <w:lvl w:ilvl="2">
+      <w:start w:val="1"/>
+      <w:numFmt w:val="decimal"/>
+      <w:lvlText w:val="%1.%2.%3"/>
+      <w:lvlJc w:val="left"/>
+      <w:pPr>
+        <w:ind w:left="720" w:hanging="720"/>
+      </w:pPr>
+      <w:rPr>
+        <w:rFonts w:hint="default"/>
+      </w:rPr>
+    </w:lvl>
+    <w:lvl w:ilvl="3">
+      <w:start w:val="1"/>
+      <w:numFmt w:val="decimal"/>
+      <w:lvlText w:val="%1.%2.%3.%4"/>
+      <w:lvlJc w:val="left"/>
+      <w:pPr>
+        <w:ind w:left="720" w:hanging="720"/>
+      </w:pPr>
+      <w:rPr>
+        <w:rFonts w:hint="default"/>
+      </w:rPr>
+    </w:lvl>
+    <w:lvl w:ilvl="4">
+      <w:start w:val="1"/>
+      <w:numFmt w:val="decimalZero"/>
+      <w:lvlText w:val="%1.%2.%3.%4.%5"/>
+      <w:lvlJc w:val="left"/>
+      <w:pPr>
+        <w:ind w:left="1080" w:hanging="1080"/>
+      </w:pPr>
+      <w:rPr>
+        <w:rFonts w:hint="default"/>
+      </w:rPr>
+    </w:lvl>
+    <w:lvl w:ilvl="5">
+      <w:start w:val="1"/>
+      <w:numFmt w:val="decimal"/>
+      <w:lvlText w:val="%1.%2.%3.%4.%5.%6"/>
+      <w:lvlJc w:val="left"/>
+      <w:pPr>
+        <w:ind w:left="1080" w:hanging="1080"/>
+      </w:pPr>
+      <w:rPr>
+        <w:rFonts w:hint="default"/>
+      </w:rPr>
+    </w:lvl>
+    <w:lvl w:ilvl="6">
+      <w:start w:val="1"/>
+      <w:numFmt w:val="decimal"/>
+      <w:lvlText w:val="%1.%2.%3.%4.%5.%6.%7"/>
+      <w:lvlJc w:val="left"/>
+      <w:pPr>
+        <w:ind w:left="1440" w:hanging="1440"/>
+      </w:pPr>
+      <w:rPr>
+        <w:rFonts w:hint="default"/>
+      </w:rPr>
+    </w:lvl>
+    <w:lvl w:ilvl="7">
+      <w:start w:val="1"/>
+      <w:numFmt w:val="decimal"/>
+      <w:lvlText w:val="%1.%2.%3.%4.%5.%6.%7.%8"/>
+      <w:lvlJc w:val="left"/>
+      <w:pPr>
+        <w:ind w:left="1440" w:hanging="1440"/>
+      </w:pPr>
+      <w:rPr>
+        <w:rFonts w:hint="default"/>
+      </w:rPr>
+    </w:lvl>
+    <w:lvl w:ilvl="8">
+      <w:start w:val="1"/>
+      <w:numFmt w:val="decimal"/>
+      <w:lvlText w:val="%1.%2.%3.%4.%5.%6.%7.%8.%9"/>
+      <w:lvlJc w:val="left"/>
+      <w:pPr>
+        <w:ind w:left="1800" w:hanging="1800"/>
+      </w:pPr>
+      <w:rPr>
+        <w:rFonts w:hint="default"/>
+      </w:rPr>
+    </w:lvl>
+  </w:abstractNum>
+  <w:abstractNum w:abstractNumId="17" w15:restartNumberingAfterBreak="0">
     <w:nsid w:val="5B715631"/>
     <w:multiLevelType w:val="hybridMultilevel"/>
     <w:tmpl w:val="9A3C98FE"/>
@@ -3608,7 +4951,7 @@
       </w:rPr>
     </w:lvl>
   </w:abstractNum>
-  <w:abstractNum w:abstractNumId="15" w15:restartNumberingAfterBreak="0">
+  <w:abstractNum w:abstractNumId="18" w15:restartNumberingAfterBreak="0">
     <w:nsid w:val="6BCE7A51"/>
     <w:multiLevelType w:val="hybridMultilevel"/>
     <w:tmpl w:val="941455D6"/>
@@ -3694,7 +5037,120 @@
       </w:pPr>
     </w:lvl>
   </w:abstractNum>
-  <w:abstractNum w:abstractNumId="16" w15:restartNumberingAfterBreak="0">
+  <w:abstractNum w:abstractNumId="19" w15:restartNumberingAfterBreak="0">
+    <w:nsid w:val="6F3B7827"/>
+    <w:multiLevelType w:val="multilevel"/>
+    <w:tmpl w:val="93D83786"/>
+    <w:lvl w:ilvl="0">
+      <w:start w:val="20"/>
+      <w:numFmt w:val="decimal"/>
+      <w:lvlText w:val="%1"/>
+      <w:lvlJc w:val="left"/>
+      <w:pPr>
+        <w:ind w:left="540" w:hanging="540"/>
+      </w:pPr>
+      <w:rPr>
+        <w:rFonts w:hint="default"/>
+      </w:rPr>
+    </w:lvl>
+    <w:lvl w:ilvl="1">
+      <w:start w:val="3"/>
+      <w:numFmt w:val="decimalZero"/>
+      <w:lvlText w:val="%1.%2"/>
+      <w:lvlJc w:val="left"/>
+      <w:pPr>
+        <w:ind w:left="1080" w:hanging="540"/>
+      </w:pPr>
+      <w:rPr>
+        <w:rFonts w:hint="default"/>
+      </w:rPr>
+    </w:lvl>
+    <w:lvl w:ilvl="2">
+      <w:start w:val="1"/>
+      <w:numFmt w:val="decimal"/>
+      <w:lvlText w:val="%1.%2.%3"/>
+      <w:lvlJc w:val="left"/>
+      <w:pPr>
+        <w:ind w:left="1800" w:hanging="720"/>
+      </w:pPr>
+      <w:rPr>
+        <w:rFonts w:hint="default"/>
+      </w:rPr>
+    </w:lvl>
+    <w:lvl w:ilvl="3">
+      <w:start w:val="1"/>
+      <w:numFmt w:val="decimal"/>
+      <w:lvlText w:val="%1.%2.%3.%4"/>
+      <w:lvlJc w:val="left"/>
+      <w:pPr>
+        <w:ind w:left="2340" w:hanging="720"/>
+      </w:pPr>
+      <w:rPr>
+        <w:rFonts w:hint="default"/>
+      </w:rPr>
+    </w:lvl>
+    <w:lvl w:ilvl="4">
+      <w:start w:val="1"/>
+      <w:numFmt w:val="decimalZero"/>
+      <w:lvlText w:val="%1.%2.%3.%4.%5"/>
+      <w:lvlJc w:val="left"/>
+      <w:pPr>
+        <w:ind w:left="3240" w:hanging="1080"/>
+      </w:pPr>
+      <w:rPr>
+        <w:rFonts w:hint="default"/>
+      </w:rPr>
+    </w:lvl>
+    <w:lvl w:ilvl="5">
+      <w:start w:val="1"/>
+      <w:numFmt w:val="decimal"/>
+      <w:lvlText w:val="%1.%2.%3.%4.%5.%6"/>
+      <w:lvlJc w:val="left"/>
+      <w:pPr>
+        <w:ind w:left="3780" w:hanging="1080"/>
+      </w:pPr>
+      <w:rPr>
+        <w:rFonts w:hint="default"/>
+      </w:rPr>
+    </w:lvl>
+    <w:lvl w:ilvl="6">
+      <w:start w:val="1"/>
+      <w:numFmt w:val="decimal"/>
+      <w:lvlText w:val="%1.%2.%3.%4.%5.%6.%7"/>
+      <w:lvlJc w:val="left"/>
+      <w:pPr>
+        <w:ind w:left="4680" w:hanging="1440"/>
+      </w:pPr>
+      <w:rPr>
+        <w:rFonts w:hint="default"/>
+      </w:rPr>
+    </w:lvl>
+    <w:lvl w:ilvl="7">
+      <w:start w:val="1"/>
+      <w:numFmt w:val="decimal"/>
+      <w:lvlText w:val="%1.%2.%3.%4.%5.%6.%7.%8"/>
+      <w:lvlJc w:val="left"/>
+      <w:pPr>
+        <w:ind w:left="5220" w:hanging="1440"/>
+      </w:pPr>
+      <w:rPr>
+        <w:rFonts w:hint="default"/>
+      </w:rPr>
+    </w:lvl>
+    <w:lvl w:ilvl="8">
+      <w:start w:val="1"/>
+      <w:numFmt w:val="decimal"/>
+      <w:lvlText w:val="%1.%2.%3.%4.%5.%6.%7.%8.%9"/>
+      <w:lvlJc w:val="left"/>
+      <w:pPr>
+        <w:ind w:left="6120" w:hanging="1800"/>
+      </w:pPr>
+      <w:rPr>
+        <w:rFonts w:hint="default"/>
+      </w:rPr>
+    </w:lvl>
+  </w:abstractNum>
+  <w:abstractNum w:abstractNumId="20" w15:restartNumberingAfterBreak="0">
     <w:nsid w:val="758E0C12"/>
     <w:multiLevelType w:val="hybridMultilevel"/>
     <w:tmpl w:val="7DE06A00"/>
@@ -3807,7 +5263,7 @@
       </w:rPr>
     </w:lvl>
   </w:abstractNum>
-  <w:abstractNum w:abstractNumId="17" w15:restartNumberingAfterBreak="0">
+  <w:abstractNum w:abstractNumId="21" w15:restartNumberingAfterBreak="0">
     <w:nsid w:val="789254CC"/>
     <w:multiLevelType w:val="hybridMultilevel"/>
     <w:tmpl w:val="96EAF9FE"/>
@@ -3905,7 +5361,7 @@
       </w:pPr>
     </w:lvl>
   </w:abstractNum>
-  <w:abstractNum w:abstractNumId="18" w15:restartNumberingAfterBreak="0">
+  <w:abstractNum w:abstractNumId="22" w15:restartNumberingAfterBreak="0">
     <w:nsid w:val="7B5C3DD7"/>
     <w:multiLevelType w:val="hybridMultilevel"/>
     <w:tmpl w:val="412477D2"/>
@@ -4045,7 +5501,7 @@
       </w:rPr>
     </w:lvl>
   </w:abstractNum>
-  <w:abstractNum w:abstractNumId="19" w15:restartNumberingAfterBreak="0">
+  <w:abstractNum w:abstractNumId="23" w15:restartNumberingAfterBreak="0">
     <w:nsid w:val="7D531EC6"/>
     <w:multiLevelType w:val="hybridMultilevel"/>
     <w:tmpl w:val="B818FE82"/>
@@ -4137,68 +5593,181 @@
       </w:pPr>
     </w:lvl>
   </w:abstractNum>
+  <w:abstractNum w:abstractNumId="24" w15:restartNumberingAfterBreak="0">
+    <w:nsid w:val="7EF25C7F"/>
+    <w:multiLevelType w:val="hybridMultilevel"/>
+    <w:tmpl w:val="815C3458"/>
+    <w:lvl w:ilvl="0" w:tplc="0419000F">
+      <w:start w:val="1"/>
+      <w:numFmt w:val="decimal"/>
+      <w:lvlText w:val="%1."/>
+      <w:lvlJc w:val="left"/>
+      <w:pPr>
+        <w:tabs>
+          <w:tab w:val="num" w:pos="360"/>
+        </w:tabs>
+        <w:ind w:left="360" w:hanging="360"/>
+      </w:pPr>
+    </w:lvl>
+    <w:lvl w:ilvl="1" w:tplc="04190019" w:tentative="1">
+      <w:start w:val="1"/>
+      <w:numFmt w:val="lowerLetter"/>
+      <w:lvlText w:val="%2."/>
+      <w:lvlJc w:val="left"/>
+      <w:pPr>
+        <w:tabs>
+          <w:tab w:val="num" w:pos="1080"/>
+        </w:tabs>
+        <w:ind w:left="1080" w:hanging="360"/>
+      </w:pPr>
+    </w:lvl>
+    <w:lvl w:ilvl="2" w:tplc="0419001B" w:tentative="1">
+      <w:start w:val="1"/>
+      <w:numFmt w:val="lowerRoman"/>
+      <w:lvlText w:val="%3."/>
+      <w:lvlJc w:val="right"/>
+      <w:pPr>
+        <w:tabs>
+          <w:tab w:val="num" w:pos="1800"/>
+        </w:tabs>
+        <w:ind w:left="1800" w:hanging="180"/>
+      </w:pPr>
+    </w:lvl>
+    <w:lvl w:ilvl="3" w:tplc="0419000F" w:tentative="1">
+      <w:start w:val="1"/>
+      <w:numFmt w:val="decimal"/>
+      <w:lvlText w:val="%4."/>
+      <w:lvlJc w:val="left"/>
+      <w:pPr>
+        <w:tabs>
+          <w:tab w:val="num" w:pos="2520"/>
+        </w:tabs>
+        <w:ind w:left="2520" w:hanging="360"/>
+      </w:pPr>
+    </w:lvl>
+    <w:lvl w:ilvl="4" w:tplc="04190019" w:tentative="1">
+      <w:start w:val="1"/>
+      <w:numFmt w:val="lowerLetter"/>
+      <w:lvlText w:val="%5."/>
+      <w:lvlJc w:val="left"/>
+      <w:pPr>
+        <w:tabs>
+          <w:tab w:val="num" w:pos="3240"/>
+        </w:tabs>
+        <w:ind w:left="3240" w:hanging="360"/>
+      </w:pPr>
+    </w:lvl>
+    <w:lvl w:ilvl="5" w:tplc="0419001B" w:tentative="1">
+      <w:start w:val="1"/>
+      <w:numFmt w:val="lowerRoman"/>
+      <w:lvlText w:val="%6."/>
+      <w:lvlJc w:val="right"/>
+      <w:pPr>
+        <w:tabs>
+          <w:tab w:val="num" w:pos="3960"/>
+        </w:tabs>
+        <w:ind w:left="3960" w:hanging="180"/>
+      </w:pPr>
+    </w:lvl>
+    <w:lvl w:ilvl="6" w:tplc="0419000F" w:tentative="1">
+      <w:start w:val="1"/>
+      <w:numFmt w:val="decimal"/>
+      <w:lvlText w:val="%7."/>
+      <w:lvlJc w:val="left"/>
+      <w:pPr>
+        <w:tabs>
+          <w:tab w:val="num" w:pos="4680"/>
+        </w:tabs>
+        <w:ind w:left="4680" w:hanging="360"/>
+      </w:pPr>
+    </w:lvl>
+    <w:lvl w:ilvl="7" w:tplc="04190019" w:tentative="1">
+      <w:start w:val="1"/>
+      <w:numFmt w:val="lowerLetter"/>
+      <w:lvlText w:val="%8."/>
+      <w:lvlJc w:val="left"/>
+      <w:pPr>
+        <w:tabs>
+          <w:tab w:val="num" w:pos="5400"/>
+        </w:tabs>
+        <w:ind w:left="5400" w:hanging="360"/>
+      </w:pPr>
+    </w:lvl>
+    <w:lvl w:ilvl="8" w:tplc="0419001B" w:tentative="1">
+      <w:start w:val="1"/>
+      <w:numFmt w:val="lowerRoman"/>
+      <w:lvlText w:val="%9."/>
+      <w:lvlJc w:val="right"/>
+      <w:pPr>
+        <w:tabs>
+          <w:tab w:val="num" w:pos="6120"/>
+        </w:tabs>
+        <w:ind w:left="6120" w:hanging="180"/>
+      </w:pPr>
+    </w:lvl>
+  </w:abstractNum>
   <w:num w:numId="1">
-    <w:abstractNumId w:val="11"/>
+    <w:abstractNumId w:val="13"/>
   </w:num>
   <w:num w:numId="2">
-    <w:abstractNumId w:val="4"/>
+    <w:abstractNumId w:val="5"/>
   </w:num>
   <w:num w:numId="3">
     <w:abstractNumId w:val="0"/>
   </w:num>
   <w:num w:numId="4">
+    <w:abstractNumId w:val="21"/>
+  </w:num>
+  <w:num w:numId="5">
+    <w:abstractNumId w:val="15"/>
+  </w:num>
+  <w:num w:numId="6">
+    <w:abstractNumId w:val="10"/>
+  </w:num>
+  <w:num w:numId="7">
+    <w:abstractNumId w:val="20"/>
+  </w:num>
+  <w:num w:numId="8">
+    <w:abstractNumId w:val="23"/>
+  </w:num>
+  <w:num w:numId="9">
+    <w:abstractNumId w:val="18"/>
+  </w:num>
+  <w:num w:numId="10">
+    <w:abstractNumId w:val="4"/>
+  </w:num>
+  <w:num w:numId="11">
+    <w:abstractNumId w:val="9"/>
+  </w:num>
+  <w:num w:numId="12">
+    <w:abstractNumId w:val="14"/>
+  </w:num>
+  <w:num w:numId="13">
+    <w:abstractNumId w:val="2"/>
+  </w:num>
+  <w:num w:numId="14">
     <w:abstractNumId w:val="17"/>
   </w:num>
-  <w:num w:numId="5">
-    <w:abstractNumId w:val="13"/>
+  <w:num w:numId="15">
+    <w:abstractNumId w:val="7"/>
   </w:num>
-  <w:num w:numId="6">
-    <w:abstractNumId w:val="9"/>
+  <w:num w:numId="16">
+    <w:abstractNumId w:val="22"/>
   </w:num>
-  <w:num w:numId="7">
-    <w:abstractNumId w:val="16"/>
+  <w:num w:numId="17">
+    <w:abstractNumId w:val="6"/>
   </w:num>
-  <w:num w:numId="8">
-    <w:abstractNumId w:val="19"/>
-  </w:num>
-  <w:num w:numId="9">
-    <w:abstractNumId w:val="15"/>
-  </w:num>
-  <w:num w:numId="10">
+  <w:num w:numId="18">
     <w:abstractNumId w:val="3"/>
   </w:num>
-  <w:num w:numId="11">
+  <w:num w:numId="19">
     <w:abstractNumId w:val="8"/>
   </w:num>
-  <w:num w:numId="12">
+  <w:num w:numId="20">
     <w:abstractNumId w:val="12"/>
   </w:num>
-  <w:num w:numId="13">
-    <w:abstractNumId w:val="1"/>
-  </w:num>
-  <w:num w:numId="14">
-    <w:abstractNumId w:val="14"/>
-  </w:num>
-  <w:num w:numId="15">
-    <w:abstractNumId w:val="6"/>
-  </w:num>
-  <w:num w:numId="16">
-    <w:abstractNumId w:val="18"/>
-  </w:num>
-  <w:num w:numId="17">
-    <w:abstractNumId w:val="5"/>
-  </w:num>
-  <w:num w:numId="18">
-    <w:abstractNumId w:val="2"/>
-  </w:num>
-  <w:num w:numId="19">
-    <w:abstractNumId w:val="7"/>
-  </w:num>
-  <w:num w:numId="20">
-    <w:abstractNumId w:val="10"/>
-  </w:num>
   <w:num w:numId="21">
-    <w:abstractNumId w:val="8"/>
+    <w:abstractNumId w:val="9"/>
     <w:lvlOverride w:ilvl="0">
       <w:startOverride w:val="1"/>
     </w:lvlOverride>
@@ -4228,7 +5797,22 @@
     </w:lvlOverride>
   </w:num>
   <w:num w:numId="22">
+    <w:abstractNumId w:val="2"/>
+  </w:num>
+  <w:num w:numId="23">
     <w:abstractNumId w:val="1"/>
+  </w:num>
+  <w:num w:numId="24">
+    <w:abstractNumId w:val="24"/>
+  </w:num>
+  <w:num w:numId="25">
+    <w:abstractNumId w:val="11"/>
+  </w:num>
+  <w:num w:numId="26">
+    <w:abstractNumId w:val="16"/>
+  </w:num>
+  <w:num w:numId="27">
+    <w:abstractNumId w:val="19"/>
   </w:num>
 </w:numbering>
 </file>
@@ -5142,7 +6726,7 @@
 </file>
 
 <file path=customXml/itemProps1.xml><?xml version="1.0" encoding="utf-8"?>
-<ds:datastoreItem xmlns:ds="http://schemas.openxmlformats.org/officeDocument/2006/customXml" ds:itemID="{750BFAC8-4187-46C3-81E9-E0B4089CC89E}">
+<ds:datastoreItem xmlns:ds="http://schemas.openxmlformats.org/officeDocument/2006/customXml" ds:itemID="{C9C9D2A8-158E-4E11-9AA7-D82FB2A1C96E}">
   <ds:schemaRefs>
     <ds:schemaRef ds:uri="http://schemas.openxmlformats.org/officeDocument/2006/bibliography"/>
   </ds:schemaRefs>

</xml_diff>